<commit_message>
Skrevet et par punkter som vi må huske til neste uke
</commit_message>
<xml_diff>
--- a/Huskeliste og notat.docx
+++ b/Huskeliste og notat.docx
@@ -32,9 +32,6 @@
     <w:p/>
     <w:p>
       <w:pPr>
-        <w:pBdr>
-          <w:bottom w:val="single" w:sz="12" w:space="1" w:color="auto"/>
-        </w:pBdr>
         <w:rPr>
           <w:b/>
         </w:rPr>
@@ -46,53 +43,143 @@
         <w:t>Neste uke:</w:t>
       </w:r>
     </w:p>
+    <w:p/>
+    <w:p>
+      <w:pPr>
+        <w:pStyle w:val="Listeavsnitt"/>
+        <w:numPr>
+          <w:ilvl w:val="0"/>
+          <w:numId w:val="1"/>
+        </w:numPr>
+      </w:pPr>
+      <w:r>
+        <w:t xml:space="preserve">husk å invitere Eirik, Asle og Atle i </w:t>
+      </w:r>
+      <w:proofErr w:type="spellStart"/>
+      <w:r>
+        <w:t>Skrum</w:t>
+      </w:r>
+      <w:proofErr w:type="spellEnd"/>
+      <w:r>
+        <w:t xml:space="preserve"> </w:t>
+      </w:r>
+    </w:p>
+    <w:p>
+      <w:pPr>
+        <w:pStyle w:val="Listeavsnitt"/>
+        <w:numPr>
+          <w:ilvl w:val="0"/>
+          <w:numId w:val="1"/>
+        </w:numPr>
+      </w:pPr>
+      <w:r>
+        <w:t xml:space="preserve">Arbeidstider 09.00 – 16.00 eventuelt jobbe utover ved behov </w:t>
+      </w:r>
+    </w:p>
+    <w:p>
+      <w:pPr>
+        <w:pStyle w:val="Listeavsnitt"/>
+        <w:numPr>
+          <w:ilvl w:val="0"/>
+          <w:numId w:val="1"/>
+        </w:numPr>
+      </w:pPr>
+      <w:r>
+        <w:t>Tilsendt dokument (</w:t>
+      </w:r>
+      <w:proofErr w:type="spellStart"/>
+      <w:r>
+        <w:t>docs</w:t>
+      </w:r>
+      <w:proofErr w:type="spellEnd"/>
+      <w:r>
+        <w:t xml:space="preserve">) – se igjennom det for å få innblikk </w:t>
+      </w:r>
+    </w:p>
+    <w:p>
+      <w:pPr>
+        <w:pStyle w:val="Listeavsnitt"/>
+        <w:numPr>
+          <w:ilvl w:val="0"/>
+          <w:numId w:val="1"/>
+        </w:numPr>
+      </w:pPr>
+      <w:r>
+        <w:t>Revidere prosjektbeskrivelsen og endre ut i fra tilbakemelding fra Asle</w:t>
+      </w:r>
+    </w:p>
+    <w:p>
+      <w:pPr>
+        <w:pStyle w:val="Listeavsnitt"/>
+        <w:numPr>
+          <w:ilvl w:val="1"/>
+          <w:numId w:val="1"/>
+        </w:numPr>
+      </w:pPr>
+      <w:r>
+        <w:t xml:space="preserve">Få litt mer beskrivelse fra Eirik om bedriftens forventninger og </w:t>
+      </w:r>
+      <w:proofErr w:type="spellStart"/>
+      <w:r>
+        <w:t>forvetningsverdi</w:t>
+      </w:r>
+      <w:proofErr w:type="spellEnd"/>
+      <w:r>
+        <w:t xml:space="preserve">. </w:t>
+      </w:r>
+    </w:p>
+    <w:p>
+      <w:pPr>
+        <w:pStyle w:val="Listeavsnitt"/>
+        <w:numPr>
+          <w:ilvl w:val="1"/>
+          <w:numId w:val="1"/>
+        </w:numPr>
+      </w:pPr>
+      <w:r>
+        <w:t>Revidere problemstilling</w:t>
+      </w:r>
+    </w:p>
+    <w:p>
+      <w:pPr>
+        <w:pStyle w:val="Listeavsnitt"/>
+        <w:numPr>
+          <w:ilvl w:val="1"/>
+          <w:numId w:val="1"/>
+        </w:numPr>
+      </w:pPr>
+      <w:r>
+        <w:t>Utfylle og skrive litt mer på de ulike punktene</w:t>
+      </w:r>
+    </w:p>
+    <w:p>
+      <w:pPr>
+        <w:pStyle w:val="Listeavsnitt"/>
+        <w:numPr>
+          <w:ilvl w:val="1"/>
+          <w:numId w:val="1"/>
+        </w:numPr>
+      </w:pPr>
+      <w:r>
+        <w:t xml:space="preserve">Finne flere </w:t>
+      </w:r>
+      <w:proofErr w:type="spellStart"/>
+      <w:r>
+        <w:t>forskningpaper</w:t>
+      </w:r>
+      <w:proofErr w:type="spellEnd"/>
+      <w:r>
+        <w:t xml:space="preserve"> som vi kan benytte</w:t>
+      </w:r>
+      <w:bookmarkStart w:id="0" w:name="_GoBack"/>
+      <w:bookmarkEnd w:id="0"/>
+    </w:p>
     <w:p>
       <w:pPr>
         <w:pBdr>
           <w:bottom w:val="single" w:sz="12" w:space="1" w:color="auto"/>
         </w:pBdr>
       </w:pPr>
-      <w:r>
-        <w:t xml:space="preserve">- husk å invitere Eirik, Asle og Atle i </w:t>
-      </w:r>
-      <w:proofErr w:type="spellStart"/>
-      <w:r>
-        <w:t>Skrum</w:t>
-      </w:r>
-      <w:proofErr w:type="spellEnd"/>
-      <w:r>
-        <w:t xml:space="preserve"> </w:t>
-      </w:r>
-    </w:p>
-    <w:p>
-      <w:pPr>
-        <w:pBdr>
-          <w:bottom w:val="single" w:sz="12" w:space="1" w:color="auto"/>
-        </w:pBdr>
-      </w:pPr>
-      <w:bookmarkStart w:id="0" w:name="_GoBack"/>
-      <w:bookmarkEnd w:id="0"/>
-      <w:r>
-        <w:t xml:space="preserve">- Arbeidstider 09.00 – 16.00 eventuelt jobbe utover ved behov </w:t>
-      </w:r>
-    </w:p>
-    <w:p>
-      <w:pPr>
-        <w:pBdr>
-          <w:bottom w:val="single" w:sz="12" w:space="1" w:color="auto"/>
-        </w:pBdr>
-      </w:pPr>
-      <w:r>
-        <w:t>- Tilsendt dokument (</w:t>
-      </w:r>
-      <w:proofErr w:type="spellStart"/>
-      <w:r>
-        <w:t>docs</w:t>
-      </w:r>
-      <w:proofErr w:type="spellEnd"/>
-      <w:r>
-        <w:t xml:space="preserve">) – se igjennom det for å få innblikk </w:t>
-      </w:r>
     </w:p>
     <w:p>
       <w:pPr>
@@ -200,6 +287,30 @@
       <w:proofErr w:type="spellEnd"/>
       <w:r>
         <w:t xml:space="preserve"> IE8+ (senere i sprint) </w:t>
+      </w:r>
+    </w:p>
+    <w:p>
+      <w:pPr>
+        <w:pBdr>
+          <w:bottom w:val="single" w:sz="12" w:space="1" w:color="auto"/>
+        </w:pBdr>
+      </w:pPr>
+      <w:r>
+        <w:t xml:space="preserve">- informasjonsevaluering (zoom-funksjon) </w:t>
+      </w:r>
+      <w:r>
+        <w:sym w:font="Wingdings" w:char="F0E0"/>
+      </w:r>
+      <w:r>
+        <w:t xml:space="preserve"> Ta i bruk </w:t>
+      </w:r>
+      <w:proofErr w:type="spellStart"/>
+      <w:r>
+        <w:t>ifb</w:t>
+      </w:r>
+      <w:proofErr w:type="spellEnd"/>
+      <w:r>
+        <w:t xml:space="preserve"> forskning og dokumentasjon</w:t>
       </w:r>
     </w:p>
     <w:p>
@@ -263,6 +374,127 @@
     </w:p>
   </w:footnote>
 </w:footnotes>
+</file>
+
+<file path=word/numbering.xml><?xml version="1.0" encoding="utf-8"?>
+<w:numbering xmlns:wpc="http://schemas.microsoft.com/office/word/2010/wordprocessingCanvas" xmlns:mo="http://schemas.microsoft.com/office/mac/office/2008/main" xmlns:mc="http://schemas.openxmlformats.org/markup-compatibility/2006" xmlns:mv="urn:schemas-microsoft-com:mac:vml" xmlns:o="urn:schemas-microsoft-com:office:office" xmlns:r="http://schemas.openxmlformats.org/officeDocument/2006/relationships" xmlns:m="http://schemas.openxmlformats.org/officeDocument/2006/math" xmlns:v="urn:schemas-microsoft-com:vml" xmlns:wp14="http://schemas.microsoft.com/office/word/2010/wordprocessingDrawing" xmlns:wp="http://schemas.openxmlformats.org/drawingml/2006/wordprocessingDrawing" xmlns:w10="urn:schemas-microsoft-com:office:word" xmlns:w="http://schemas.openxmlformats.org/wordprocessingml/2006/main" xmlns:w14="http://schemas.microsoft.com/office/word/2010/wordml" xmlns:wpg="http://schemas.microsoft.com/office/word/2010/wordprocessingGroup" xmlns:wpi="http://schemas.microsoft.com/office/word/2010/wordprocessingInk" xmlns:wne="http://schemas.microsoft.com/office/word/2006/wordml" xmlns:wps="http://schemas.microsoft.com/office/word/2010/wordprocessingShape" mc:Ignorable="w14 wp14">
+  <w:abstractNum w:abstractNumId="0">
+    <w:nsid w:val="06836E1F"/>
+    <w:multiLevelType w:val="hybridMultilevel"/>
+    <w:tmpl w:val="B72A751E"/>
+    <w:lvl w:ilvl="0" w:tplc="04090001">
+      <w:start w:val="1"/>
+      <w:numFmt w:val="bullet"/>
+      <w:lvlText w:val=""/>
+      <w:lvlJc w:val="left"/>
+      <w:pPr>
+        <w:ind w:left="360" w:hanging="360"/>
+      </w:pPr>
+      <w:rPr>
+        <w:rFonts w:ascii="Symbol" w:hAnsi="Symbol" w:hint="default"/>
+      </w:rPr>
+    </w:lvl>
+    <w:lvl w:ilvl="1" w:tplc="04090003">
+      <w:start w:val="1"/>
+      <w:numFmt w:val="bullet"/>
+      <w:lvlText w:val="o"/>
+      <w:lvlJc w:val="left"/>
+      <w:pPr>
+        <w:ind w:left="786" w:hanging="360"/>
+      </w:pPr>
+      <w:rPr>
+        <w:rFonts w:ascii="Courier New" w:hAnsi="Courier New" w:hint="default"/>
+      </w:rPr>
+    </w:lvl>
+    <w:lvl w:ilvl="2" w:tplc="04090005" w:tentative="1">
+      <w:start w:val="1"/>
+      <w:numFmt w:val="bullet"/>
+      <w:lvlText w:val=""/>
+      <w:lvlJc w:val="left"/>
+      <w:pPr>
+        <w:ind w:left="1800" w:hanging="360"/>
+      </w:pPr>
+      <w:rPr>
+        <w:rFonts w:ascii="Wingdings" w:hAnsi="Wingdings" w:hint="default"/>
+      </w:rPr>
+    </w:lvl>
+    <w:lvl w:ilvl="3" w:tplc="04090001" w:tentative="1">
+      <w:start w:val="1"/>
+      <w:numFmt w:val="bullet"/>
+      <w:lvlText w:val=""/>
+      <w:lvlJc w:val="left"/>
+      <w:pPr>
+        <w:ind w:left="2520" w:hanging="360"/>
+      </w:pPr>
+      <w:rPr>
+        <w:rFonts w:ascii="Symbol" w:hAnsi="Symbol" w:hint="default"/>
+      </w:rPr>
+    </w:lvl>
+    <w:lvl w:ilvl="4" w:tplc="04090003" w:tentative="1">
+      <w:start w:val="1"/>
+      <w:numFmt w:val="bullet"/>
+      <w:lvlText w:val="o"/>
+      <w:lvlJc w:val="left"/>
+      <w:pPr>
+        <w:ind w:left="3240" w:hanging="360"/>
+      </w:pPr>
+      <w:rPr>
+        <w:rFonts w:ascii="Courier New" w:hAnsi="Courier New" w:hint="default"/>
+      </w:rPr>
+    </w:lvl>
+    <w:lvl w:ilvl="5" w:tplc="04090005" w:tentative="1">
+      <w:start w:val="1"/>
+      <w:numFmt w:val="bullet"/>
+      <w:lvlText w:val=""/>
+      <w:lvlJc w:val="left"/>
+      <w:pPr>
+        <w:ind w:left="3960" w:hanging="360"/>
+      </w:pPr>
+      <w:rPr>
+        <w:rFonts w:ascii="Wingdings" w:hAnsi="Wingdings" w:hint="default"/>
+      </w:rPr>
+    </w:lvl>
+    <w:lvl w:ilvl="6" w:tplc="04090001" w:tentative="1">
+      <w:start w:val="1"/>
+      <w:numFmt w:val="bullet"/>
+      <w:lvlText w:val=""/>
+      <w:lvlJc w:val="left"/>
+      <w:pPr>
+        <w:ind w:left="4680" w:hanging="360"/>
+      </w:pPr>
+      <w:rPr>
+        <w:rFonts w:ascii="Symbol" w:hAnsi="Symbol" w:hint="default"/>
+      </w:rPr>
+    </w:lvl>
+    <w:lvl w:ilvl="7" w:tplc="04090003" w:tentative="1">
+      <w:start w:val="1"/>
+      <w:numFmt w:val="bullet"/>
+      <w:lvlText w:val="o"/>
+      <w:lvlJc w:val="left"/>
+      <w:pPr>
+        <w:ind w:left="5400" w:hanging="360"/>
+      </w:pPr>
+      <w:rPr>
+        <w:rFonts w:ascii="Courier New" w:hAnsi="Courier New" w:hint="default"/>
+      </w:rPr>
+    </w:lvl>
+    <w:lvl w:ilvl="8" w:tplc="04090005" w:tentative="1">
+      <w:start w:val="1"/>
+      <w:numFmt w:val="bullet"/>
+      <w:lvlText w:val=""/>
+      <w:lvlJc w:val="left"/>
+      <w:pPr>
+        <w:ind w:left="6120" w:hanging="360"/>
+      </w:pPr>
+      <w:rPr>
+        <w:rFonts w:ascii="Wingdings" w:hAnsi="Wingdings" w:hint="default"/>
+      </w:rPr>
+    </w:lvl>
+  </w:abstractNum>
+  <w:num w:numId="1">
+    <w:abstractNumId w:val="0"/>
+  </w:num>
+</w:numbering>
 </file>
 
 <file path=word/styles.xml><?xml version="1.0" encoding="utf-8"?>
@@ -489,6 +721,17 @@
     <w:link w:val="Bunntekst"/>
     <w:uiPriority w:val="99"/>
     <w:rsid w:val="001A0664"/>
+  </w:style>
+  <w:style w:type="paragraph" w:styleId="Listeavsnitt">
+    <w:name w:val="List Paragraph"/>
+    <w:basedOn w:val="Normal"/>
+    <w:uiPriority w:val="34"/>
+    <w:qFormat/>
+    <w:rsid w:val="00B75583"/>
+    <w:pPr>
+      <w:ind w:left="720"/>
+      <w:contextualSpacing/>
+    </w:pPr>
   </w:style>
 </w:styles>
 </file>
@@ -717,6 +960,17 @@
     <w:link w:val="Bunntekst"/>
     <w:uiPriority w:val="99"/>
     <w:rsid w:val="001A0664"/>
+  </w:style>
+  <w:style w:type="paragraph" w:styleId="Listeavsnitt">
+    <w:name w:val="List Paragraph"/>
+    <w:basedOn w:val="Normal"/>
+    <w:uiPriority w:val="34"/>
+    <w:qFormat/>
+    <w:rsid w:val="00B75583"/>
+    <w:pPr>
+      <w:ind w:left="720"/>
+      <w:contextualSpacing/>
+    </w:pPr>
   </w:style>
 </w:styles>
 </file>

</xml_diff>

<commit_message>
Oppdatert huskeliste og funnet en ny metode/teknikk
</commit_message>
<xml_diff>
--- a/Huskeliste og notat.docx
+++ b/Huskeliste og notat.docx
@@ -53,15 +53,7 @@
         </w:numPr>
       </w:pPr>
       <w:r>
-        <w:t xml:space="preserve">husk å invitere Eirik, Asle og Atle i </w:t>
-      </w:r>
-      <w:proofErr w:type="spellStart"/>
-      <w:r>
-        <w:t>Skrum</w:t>
-      </w:r>
-      <w:proofErr w:type="spellEnd"/>
-      <w:r>
-        <w:t xml:space="preserve"> </w:t>
+        <w:t xml:space="preserve">husk å invitere Eirik, Asle og Atle i Skrum </w:t>
       </w:r>
     </w:p>
     <w:p>
@@ -85,15 +77,7 @@
         </w:numPr>
       </w:pPr>
       <w:r>
-        <w:t>Tilsendt dokument (</w:t>
-      </w:r>
-      <w:proofErr w:type="spellStart"/>
-      <w:r>
-        <w:t>docs</w:t>
-      </w:r>
-      <w:proofErr w:type="spellEnd"/>
-      <w:r>
-        <w:t xml:space="preserve">) – se igjennom det for å få innblikk </w:t>
+        <w:t xml:space="preserve">Tilsendt dokument (docs) – se igjennom det for å få innblikk </w:t>
       </w:r>
     </w:p>
     <w:p>
@@ -117,15 +101,7 @@
         </w:numPr>
       </w:pPr>
       <w:r>
-        <w:t xml:space="preserve">Få litt mer beskrivelse fra Eirik om bedriftens forventninger og </w:t>
-      </w:r>
-      <w:proofErr w:type="spellStart"/>
-      <w:r>
-        <w:t>forvetningsverdi</w:t>
-      </w:r>
-      <w:proofErr w:type="spellEnd"/>
-      <w:r>
-        <w:t xml:space="preserve">. </w:t>
+        <w:t xml:space="preserve">Få litt mer beskrivelse fra Eirik om bedriftens forventninger og forvetningsverdi. </w:t>
       </w:r>
     </w:p>
     <w:p>
@@ -161,18 +137,8 @@
         </w:numPr>
       </w:pPr>
       <w:r>
-        <w:t xml:space="preserve">Finne flere </w:t>
-      </w:r>
-      <w:proofErr w:type="spellStart"/>
-      <w:r>
-        <w:t>forskningpaper</w:t>
-      </w:r>
-      <w:proofErr w:type="spellEnd"/>
-      <w:r>
-        <w:t xml:space="preserve"> som vi kan benytte</w:t>
-      </w:r>
-      <w:bookmarkStart w:id="0" w:name="_GoBack"/>
-      <w:bookmarkEnd w:id="0"/>
+        <w:t>Finne flere forskningpaper som vi kan benytte</w:t>
+      </w:r>
     </w:p>
     <w:p>
       <w:pPr>
@@ -278,15 +244,7 @@
         </w:pBdr>
       </w:pPr>
       <w:r>
-        <w:t xml:space="preserve">- </w:t>
-      </w:r>
-      <w:proofErr w:type="spellStart"/>
-      <w:r>
-        <w:t>Teste</w:t>
-      </w:r>
-      <w:proofErr w:type="spellEnd"/>
-      <w:r>
-        <w:t xml:space="preserve"> IE8+ (senere i sprint) </w:t>
+        <w:t xml:space="preserve">- Teste IE8+ (senere i sprint) </w:t>
       </w:r>
     </w:p>
     <w:p>
@@ -302,16 +260,20 @@
         <w:sym w:font="Wingdings" w:char="F0E0"/>
       </w:r>
       <w:r>
-        <w:t xml:space="preserve"> Ta i bruk </w:t>
-      </w:r>
-      <w:proofErr w:type="spellStart"/>
-      <w:r>
-        <w:t>ifb</w:t>
-      </w:r>
-      <w:proofErr w:type="spellEnd"/>
-      <w:r>
-        <w:t xml:space="preserve"> forskning og dokumentasjon</w:t>
-      </w:r>
+        <w:t xml:space="preserve"> Ta i bruk ifb forskning og dokumentasjon</w:t>
+      </w:r>
+    </w:p>
+    <w:p>
+      <w:pPr>
+        <w:pBdr>
+          <w:bottom w:val="single" w:sz="12" w:space="1" w:color="auto"/>
+        </w:pBdr>
+      </w:pPr>
+      <w:r>
+        <w:t>- Bruke RIS-teknikken/modell -&gt; for å lage grafiske modeller av en prosess (MUST)</w:t>
+      </w:r>
+      <w:bookmarkStart w:id="0" w:name="_GoBack"/>
+      <w:bookmarkEnd w:id="0"/>
     </w:p>
     <w:p>
       <w:pPr>

</xml_diff>

<commit_message>
huskeliste til prosess og metode
</commit_message>
<xml_diff>
--- a/Huskeliste og notat.docx
+++ b/Huskeliste og notat.docx
@@ -53,15 +53,7 @@
         </w:numPr>
       </w:pPr>
       <w:r>
-        <w:t xml:space="preserve">husk å invitere Eirik, Asle og Atle i </w:t>
-      </w:r>
-      <w:proofErr w:type="spellStart"/>
-      <w:r>
-        <w:t>Skrum</w:t>
-      </w:r>
-      <w:proofErr w:type="spellEnd"/>
-      <w:r>
-        <w:t xml:space="preserve"> </w:t>
+        <w:t xml:space="preserve">husk å invitere Eirik, Asle og Atle i Skrum </w:t>
       </w:r>
     </w:p>
     <w:p>
@@ -85,15 +77,7 @@
         </w:numPr>
       </w:pPr>
       <w:r>
-        <w:t>Tilsendt dokument (</w:t>
-      </w:r>
-      <w:proofErr w:type="spellStart"/>
-      <w:r>
-        <w:t>docs</w:t>
-      </w:r>
-      <w:proofErr w:type="spellEnd"/>
-      <w:r>
-        <w:t xml:space="preserve">) – se igjennom det for å få innblikk </w:t>
+        <w:t xml:space="preserve">Tilsendt dokument (docs) – se igjennom det for å få innblikk </w:t>
       </w:r>
     </w:p>
     <w:p>
@@ -159,15 +143,7 @@
         </w:numPr>
       </w:pPr>
       <w:r>
-        <w:t xml:space="preserve">Finne flere </w:t>
-      </w:r>
-      <w:proofErr w:type="spellStart"/>
-      <w:r>
-        <w:t>forskningpaper</w:t>
-      </w:r>
-      <w:proofErr w:type="spellEnd"/>
-      <w:r>
-        <w:t xml:space="preserve"> som vi kan benytte</w:t>
+        <w:t>Finne flere forskningpaper som vi kan benytte</w:t>
       </w:r>
     </w:p>
     <w:p>
@@ -274,15 +250,7 @@
         </w:pBdr>
       </w:pPr>
       <w:r>
-        <w:t xml:space="preserve">- </w:t>
-      </w:r>
-      <w:proofErr w:type="spellStart"/>
-      <w:r>
-        <w:t>Teste</w:t>
-      </w:r>
-      <w:proofErr w:type="spellEnd"/>
-      <w:r>
-        <w:t xml:space="preserve"> IE8+ (senere i sprint) </w:t>
+        <w:t xml:space="preserve">- Teste IE8+ (senere i sprint) </w:t>
       </w:r>
     </w:p>
     <w:p>
@@ -298,15 +266,7 @@
         <w:sym w:font="Wingdings" w:char="F0E0"/>
       </w:r>
       <w:r>
-        <w:t xml:space="preserve"> Ta i bruk </w:t>
-      </w:r>
-      <w:proofErr w:type="spellStart"/>
-      <w:r>
-        <w:t>ifb</w:t>
-      </w:r>
-      <w:proofErr w:type="spellEnd"/>
-      <w:r>
-        <w:t xml:space="preserve"> forskning og dokumentasjon</w:t>
+        <w:t xml:space="preserve"> Ta i bruk ifb forskning og dokumentasjon</w:t>
       </w:r>
     </w:p>
     <w:p>
@@ -326,23 +286,7 @@
         </w:pBdr>
       </w:pPr>
       <w:r>
-        <w:t xml:space="preserve">- Huske å beskrive i </w:t>
-      </w:r>
-      <w:proofErr w:type="spellStart"/>
-      <w:r>
-        <w:t>skrum</w:t>
-      </w:r>
-      <w:proofErr w:type="spellEnd"/>
-      <w:r>
-        <w:t xml:space="preserve"> at vi estimerer etter </w:t>
-      </w:r>
-      <w:proofErr w:type="spellStart"/>
-      <w:r>
-        <w:t>points</w:t>
-      </w:r>
-      <w:proofErr w:type="spellEnd"/>
-      <w:r>
-        <w:t>, og ikke etter tid!</w:t>
+        <w:t>- Huske å beskrive i skrum at vi estimerer etter points, og ikke etter tid!</w:t>
       </w:r>
     </w:p>
     <w:p>
@@ -367,63 +311,108 @@
         </w:rPr>
         <w:t xml:space="preserve">Tips: </w:t>
       </w:r>
-      <w:bookmarkStart w:id="0" w:name="_GoBack"/>
-      <w:bookmarkEnd w:id="0"/>
       <w:r>
         <w:rPr>
           <w:rFonts w:ascii="Helvetica" w:hAnsi="Helvetica" w:cs="Helvetica"/>
         </w:rPr>
         <w:br/>
-        <w:t xml:space="preserve">- </w:t>
-      </w:r>
+        <w:t>- Intervju med en fokusgruppe (høre hva de syntes om hjemmeside, flere artikler på en gang etc) Vi må da få informasjon om målgruppen av bedriften og plukke ut i fra d</w:t>
+      </w:r>
+    </w:p>
+    <w:p>
+      <w:pPr>
+        <w:pBdr>
+          <w:bottom w:val="single" w:sz="12" w:space="1" w:color="auto"/>
+        </w:pBdr>
+      </w:pPr>
       <w:r>
         <w:rPr>
           <w:rFonts w:ascii="Helvetica" w:hAnsi="Helvetica" w:cs="Helvetica"/>
         </w:rPr>
-        <w:t xml:space="preserve">Intervju med en fokusgruppe (høre hva de syntes om hjemmeside, flere artikler på en gang </w:t>
-      </w:r>
-      <w:proofErr w:type="spellStart"/>
-      <w:r>
-        <w:rPr>
-          <w:rFonts w:ascii="Helvetica" w:hAnsi="Helvetica" w:cs="Helvetica"/>
-        </w:rPr>
-        <w:t>etc</w:t>
-      </w:r>
-      <w:proofErr w:type="spellEnd"/>
-      <w:r>
-        <w:rPr>
-          <w:rFonts w:ascii="Helvetica" w:hAnsi="Helvetica" w:cs="Helvetica"/>
-        </w:rPr>
-        <w:t>) Vi må da få informasjon om målgruppen av bedriften og plukke ut i fra d</w:t>
-      </w:r>
-    </w:p>
-    <w:p>
-      <w:pPr>
-        <w:pBdr>
-          <w:bottom w:val="single" w:sz="12" w:space="1" w:color="auto"/>
-        </w:pBdr>
-      </w:pPr>
-      <w:r>
-        <w:rPr>
-          <w:rFonts w:ascii="Helvetica" w:hAnsi="Helvetica" w:cs="Helvetica"/>
-        </w:rPr>
-        <w:t xml:space="preserve"> -- Spørre </w:t>
-      </w:r>
-      <w:proofErr w:type="spellStart"/>
-      <w:r>
-        <w:rPr>
-          <w:rFonts w:ascii="Helvetica" w:hAnsi="Helvetica" w:cs="Helvetica"/>
-        </w:rPr>
-        <w:t>eirik</w:t>
-      </w:r>
-      <w:proofErr w:type="spellEnd"/>
-      <w:r>
-        <w:rPr>
-          <w:rFonts w:ascii="Helvetica" w:hAnsi="Helvetica" w:cs="Helvetica"/>
-        </w:rPr>
-        <w:t xml:space="preserve"> om vi har behov for verktøy og analytikk? hvis ikke så kan vi høre om vi kan derimot lage et dokumentasjon som kan benyttes i senere tid.</w:t>
-      </w:r>
+        <w:t> +- Spørre eirik om vi har behov for verktøy og analytikk? hvis ikke så kan vi høre om vi kan derimot lage et dokumentasjon som kan benyttes i senere tid.</w:t>
+      </w:r>
+    </w:p>
+    <w:p>
+      <w:pPr>
+        <w:pBdr>
+          <w:bottom w:val="single" w:sz="12" w:space="1" w:color="auto"/>
+        </w:pBdr>
+      </w:pPr>
+    </w:p>
+    <w:p>
+      <w:pPr>
+        <w:pBdr>
+          <w:bottom w:val="single" w:sz="12" w:space="1" w:color="auto"/>
+        </w:pBdr>
+      </w:pPr>
+    </w:p>
+    <w:p>
+      <w:pPr>
+        <w:pBdr>
+          <w:bottom w:val="single" w:sz="12" w:space="1" w:color="auto"/>
+        </w:pBdr>
+      </w:pPr>
+      <w:r>
+        <w:t>Dokumentering:</w:t>
+      </w:r>
+    </w:p>
+    <w:p>
+      <w:pPr>
+        <w:pBdr>
+          <w:bottom w:val="single" w:sz="12" w:space="1" w:color="auto"/>
+        </w:pBdr>
+      </w:pPr>
+      <w:r>
+        <w:t xml:space="preserve">Metode og prosess: </w:t>
+      </w:r>
+    </w:p>
+    <w:p>
+      <w:pPr>
+        <w:pStyle w:val="Listeavsnitt"/>
+        <w:numPr>
+          <w:ilvl w:val="0"/>
+          <w:numId w:val="2"/>
+        </w:numPr>
+        <w:pBdr>
+          <w:bottom w:val="single" w:sz="12" w:space="1" w:color="auto"/>
+        </w:pBdr>
+      </w:pPr>
+      <w:r>
+        <w:t>startfase av prosessutvikling (RIS-metode av gruppen) – få innsikt i gruppen, oppgaven osv</w:t>
+      </w:r>
+    </w:p>
+    <w:p>
+      <w:pPr>
+        <w:pStyle w:val="Listeavsnitt"/>
+        <w:numPr>
+          <w:ilvl w:val="0"/>
+          <w:numId w:val="2"/>
+        </w:numPr>
+        <w:pBdr>
+          <w:bottom w:val="single" w:sz="12" w:space="1" w:color="auto"/>
+        </w:pBdr>
+      </w:pPr>
+      <w:r>
+        <w:t>Belbinsteamroller og team – gå dypere inn i grupensstruktur</w:t>
+      </w:r>
+    </w:p>
+    <w:p>
+      <w:pPr>
+        <w:pStyle w:val="Listeavsnitt"/>
+        <w:numPr>
+          <w:ilvl w:val="0"/>
+          <w:numId w:val="2"/>
+        </w:numPr>
+        <w:pBdr>
+          <w:bottom w:val="single" w:sz="12" w:space="1" w:color="auto"/>
+        </w:pBdr>
+      </w:pPr>
+      <w:r>
+        <w:t xml:space="preserve">Skrum – utviklingsfaen </w:t>
+      </w:r>
+      <w:bookmarkStart w:id="0" w:name="_GoBack"/>
+      <w:bookmarkEnd w:id="0"/>
     </w:p>
     <w:p>
       <w:pPr>
@@ -596,8 +585,100 @@
       </w:rPr>
     </w:lvl>
   </w:abstractNum>
+  <w:abstractNum w:abstractNumId="1">
+    <w:nsid w:val="681C51AC"/>
+    <w:multiLevelType w:val="hybridMultilevel"/>
+    <w:tmpl w:val="1D824DF8"/>
+    <w:lvl w:ilvl="0" w:tplc="0409000F">
+      <w:start w:val="1"/>
+      <w:numFmt w:val="decimal"/>
+      <w:lvlText w:val="%1."/>
+      <w:lvlJc w:val="left"/>
+      <w:pPr>
+        <w:ind w:left="720" w:hanging="360"/>
+      </w:pPr>
+      <w:rPr>
+        <w:rFonts w:hint="default"/>
+      </w:rPr>
+    </w:lvl>
+    <w:lvl w:ilvl="1" w:tplc="04090019" w:tentative="1">
+      <w:start w:val="1"/>
+      <w:numFmt w:val="lowerLetter"/>
+      <w:lvlText w:val="%2."/>
+      <w:lvlJc w:val="left"/>
+      <w:pPr>
+        <w:ind w:left="1440" w:hanging="360"/>
+      </w:pPr>
+    </w:lvl>
+    <w:lvl w:ilvl="2" w:tplc="0409001B" w:tentative="1">
+      <w:start w:val="1"/>
+      <w:numFmt w:val="lowerRoman"/>
+      <w:lvlText w:val="%3."/>
+      <w:lvlJc w:val="right"/>
+      <w:pPr>
+        <w:ind w:left="2160" w:hanging="180"/>
+      </w:pPr>
+    </w:lvl>
+    <w:lvl w:ilvl="3" w:tplc="0409000F" w:tentative="1">
+      <w:start w:val="1"/>
+      <w:numFmt w:val="decimal"/>
+      <w:lvlText w:val="%4."/>
+      <w:lvlJc w:val="left"/>
+      <w:pPr>
+        <w:ind w:left="2880" w:hanging="360"/>
+      </w:pPr>
+    </w:lvl>
+    <w:lvl w:ilvl="4" w:tplc="04090019" w:tentative="1">
+      <w:start w:val="1"/>
+      <w:numFmt w:val="lowerLetter"/>
+      <w:lvlText w:val="%5."/>
+      <w:lvlJc w:val="left"/>
+      <w:pPr>
+        <w:ind w:left="3600" w:hanging="360"/>
+      </w:pPr>
+    </w:lvl>
+    <w:lvl w:ilvl="5" w:tplc="0409001B" w:tentative="1">
+      <w:start w:val="1"/>
+      <w:numFmt w:val="lowerRoman"/>
+      <w:lvlText w:val="%6."/>
+      <w:lvlJc w:val="right"/>
+      <w:pPr>
+        <w:ind w:left="4320" w:hanging="180"/>
+      </w:pPr>
+    </w:lvl>
+    <w:lvl w:ilvl="6" w:tplc="0409000F" w:tentative="1">
+      <w:start w:val="1"/>
+      <w:numFmt w:val="decimal"/>
+      <w:lvlText w:val="%7."/>
+      <w:lvlJc w:val="left"/>
+      <w:pPr>
+        <w:ind w:left="5040" w:hanging="360"/>
+      </w:pPr>
+    </w:lvl>
+    <w:lvl w:ilvl="7" w:tplc="04090019" w:tentative="1">
+      <w:start w:val="1"/>
+      <w:numFmt w:val="lowerLetter"/>
+      <w:lvlText w:val="%8."/>
+      <w:lvlJc w:val="left"/>
+      <w:pPr>
+        <w:ind w:left="5760" w:hanging="360"/>
+      </w:pPr>
+    </w:lvl>
+    <w:lvl w:ilvl="8" w:tplc="0409001B" w:tentative="1">
+      <w:start w:val="1"/>
+      <w:numFmt w:val="lowerRoman"/>
+      <w:lvlText w:val="%9."/>
+      <w:lvlJc w:val="right"/>
+      <w:pPr>
+        <w:ind w:left="6480" w:hanging="180"/>
+      </w:pPr>
+    </w:lvl>
+  </w:abstractNum>
   <w:num w:numId="1">
     <w:abstractNumId w:val="0"/>
+  </w:num>
+  <w:num w:numId="2">
+    <w:abstractNumId w:val="1"/>
   </w:num>
 </w:numbering>
 </file>

</xml_diff>